<commit_message>
formatando tabelas e figuras
</commit_message>
<xml_diff>
--- a/cea-reference.docx
+++ b/cea-reference.docx
@@ -1,14 +1,27 @@
 
 <file path=word/document.xml><?xml version="1.0" encoding="utf-8"?>
-<w:document xmlns:wpc="http://schemas.microsoft.com/office/word/2010/wordprocessingCanvas" xmlns:mo="http://schemas.microsoft.com/office/mac/office/2008/main" xmlns:mc="http://schemas.openxmlformats.org/markup-compatibility/2006" xmlns:mv="urn:schemas-microsoft-com:mac:vml" xmlns:o="urn:schemas-microsoft-com:office:office" xmlns:r="http://schemas.openxmlformats.org/officeDocument/2006/relationships" xmlns:m="http://schemas.openxmlformats.org/officeDocument/2006/math" xmlns:v="urn:schemas-microsoft-com:vml" xmlns:wp14="http://schemas.microsoft.com/office/word/2010/wordprocessingDrawing" xmlns:wp="http://schemas.openxmlformats.org/drawingml/2006/wordprocessingDrawing" xmlns:w10="urn:schemas-microsoft-com:office:word" xmlns:w="http://schemas.openxmlformats.org/wordprocessingml/2006/main" xmlns:w14="http://schemas.microsoft.com/office/word/2010/wordml" xmlns:w15="http://schemas.microsoft.com/office/word/2012/wordml" xmlns:wpg="http://schemas.microsoft.com/office/word/2010/wordprocessingGroup" xmlns:wpi="http://schemas.microsoft.com/office/word/2010/wordprocessingInk" xmlns:wne="http://schemas.microsoft.com/office/word/2006/wordml" xmlns:wps="http://schemas.microsoft.com/office/word/2010/wordprocessingShape" mc:Ignorable="w14 w15 wp14">
+<w:document xmlns:wpc="http://schemas.microsoft.com/office/word/2010/wordprocessingCanvas" xmlns:cx="http://schemas.microsoft.com/office/drawing/2014/chartex" xmlns:cx1="http://schemas.microsoft.com/office/drawing/2015/9/8/chartex" xmlns:cx2="http://schemas.microsoft.com/office/drawing/2015/10/21/chartex" xmlns:cx3="http://schemas.microsoft.com/office/drawing/2016/5/9/chartex" xmlns:cx4="http://schemas.microsoft.com/office/drawing/2016/5/10/chartex" xmlns:cx5="http://schemas.microsoft.com/office/drawing/2016/5/11/chartex" xmlns:cx6="http://schemas.microsoft.com/office/drawing/2016/5/12/chartex" xmlns:cx7="http://schemas.microsoft.com/office/drawing/2016/5/13/chartex" xmlns:cx8="http://schemas.microsoft.com/office/drawing/2016/5/14/chartex" xmlns:mc="http://schemas.openxmlformats.org/markup-compatibility/2006" xmlns:aink="http://schemas.microsoft.com/office/drawing/2016/ink" xmlns:am3d="http://schemas.microsoft.com/office/drawing/2017/model3d" xmlns:o="urn:schemas-microsoft-com:office:office" xmlns:r="http://schemas.openxmlformats.org/officeDocument/2006/relationships" xmlns:m="http://schemas.openxmlformats.org/officeDocument/2006/math" xmlns:v="urn:schemas-microsoft-com:vml" xmlns:wp14="http://schemas.microsoft.com/office/word/2010/wordprocessingDrawing" xmlns:wp="http://schemas.openxmlformats.org/drawingml/2006/wordprocessingDrawing" xmlns:w10="urn:schemas-microsoft-com:office:word" xmlns:w="http://schemas.openxmlformats.org/wordprocessingml/2006/main" xmlns:w14="http://schemas.microsoft.com/office/word/2010/wordml" xmlns:w15="http://schemas.microsoft.com/office/word/2012/wordml" xmlns:w16cid="http://schemas.microsoft.com/office/word/2016/wordml/cid" xmlns:w16se="http://schemas.microsoft.com/office/word/2015/wordml/symex" xmlns:wpg="http://schemas.microsoft.com/office/word/2010/wordprocessingGroup" xmlns:wpi="http://schemas.microsoft.com/office/word/2010/wordprocessingInk" xmlns:wne="http://schemas.microsoft.com/office/word/2006/wordml" xmlns:wps="http://schemas.microsoft.com/office/word/2010/wordprocessingShape" mc:Ignorable="w14 w15 w16se w16cid wp14">
   <w:body>
     <w:p>
       <w:pPr>
-        <w:pStyle w:val="Title"/>
+        <w:pStyle w:val="Ttulo"/>
       </w:pPr>
       <w:r>
         <w:t>R Notebook</w:t>
       </w:r>
+    </w:p>
+    <w:p>
+      <w:pPr>
+        <w:pStyle w:val="Ttulo1"/>
+      </w:pPr>
+      <w:r>
+        <w:t>This is a heading.</w:t>
+      </w:r>
+    </w:p>
+    <w:p>
+      <w:pPr>
+        <w:pStyle w:val="Corpodetexto"/>
+      </w:pPr>
     </w:p>
     <w:p>
       <w:pPr>
@@ -31,7 +44,7 @@
     </w:p>
     <w:p>
       <w:pPr>
-        <w:pStyle w:val="BodyText"/>
+        <w:pStyle w:val="Corpodetexto"/>
       </w:pPr>
       <w:r>
         <w:t xml:space="preserve">Try executing this chunk by clicking the </w:t>
@@ -56,8 +69,6 @@
       <w:r>
         <w:t>.</w:t>
       </w:r>
-      <w:bookmarkStart w:id="0" w:name="_GoBack"/>
-      <w:bookmarkEnd w:id="0"/>
     </w:p>
     <w:p>
       <w:pPr>
@@ -79,13 +90,14 @@
     <w:p>
       <w:pPr>
         <w:pStyle w:val="FirstParagraph"/>
+        <w:jc w:val="center"/>
       </w:pPr>
       <w:r>
         <w:rPr>
           <w:noProof/>
         </w:rPr>
         <w:drawing>
-          <wp:inline distT="0" distB="0" distL="0" distR="0" wp14:anchorId="52727AE8" wp14:editId="0CE2009C">
+          <wp:inline distT="0" distB="0" distL="0" distR="0" wp14:anchorId="0AFF256A" wp14:editId="794B1059">
             <wp:extent cx="5334000" cy="4267200"/>
             <wp:effectExtent l="0" t="0" r="0" b="0"/>
             <wp:docPr id="1" name="Picture"/>
@@ -126,10 +138,12 @@
           </wp:inline>
         </w:drawing>
       </w:r>
+      <w:bookmarkStart w:id="0" w:name="_GoBack"/>
+      <w:bookmarkEnd w:id="0"/>
     </w:p>
     <w:p>
       <w:pPr>
-        <w:pStyle w:val="BodyText"/>
+        <w:pStyle w:val="Corpodetexto"/>
       </w:pPr>
       <w:r>
         <w:t xml:space="preserve">Add a new chunk by clicking the </w:t>
@@ -157,9 +171,10 @@
     </w:p>
     <w:p>
       <w:pPr>
-        <w:pStyle w:val="BodyText"/>
+        <w:pStyle w:val="Corpodetexto"/>
       </w:pPr>
       <w:r>
+        <w:lastRenderedPageBreak/>
         <w:t xml:space="preserve">When you save the notebook, an HTML file containing the code and output will be saved alongside it (click the </w:t>
       </w:r>
       <w:r>
@@ -185,11 +200,8 @@
     </w:p>
     <w:p>
       <w:pPr>
-        <w:pStyle w:val="Heading1"/>
-      </w:pPr>
-      <w:r>
-        <w:t>This is a heading.</w:t>
-      </w:r>
+        <w:pStyle w:val="Corpodetexto"/>
+      </w:pPr>
     </w:p>
     <w:sectPr>
       <w:pgSz w:w="12240" w:h="15840"/>
@@ -202,7 +214,7 @@
 </file>
 
 <file path=word/endnotes.xml><?xml version="1.0" encoding="utf-8"?>
-<w:endnotes xmlns:wpc="http://schemas.microsoft.com/office/word/2010/wordprocessingCanvas" xmlns:mo="http://schemas.microsoft.com/office/mac/office/2008/main" xmlns:mc="http://schemas.openxmlformats.org/markup-compatibility/2006" xmlns:mv="urn:schemas-microsoft-com:mac:vml" xmlns:o="urn:schemas-microsoft-com:office:office" xmlns:r="http://schemas.openxmlformats.org/officeDocument/2006/relationships" xmlns:m="http://schemas.openxmlformats.org/officeDocument/2006/math" xmlns:v="urn:schemas-microsoft-com:vml" xmlns:wp14="http://schemas.microsoft.com/office/word/2010/wordprocessingDrawing" xmlns:wp="http://schemas.openxmlformats.org/drawingml/2006/wordprocessingDrawing" xmlns:w10="urn:schemas-microsoft-com:office:word" xmlns:w="http://schemas.openxmlformats.org/wordprocessingml/2006/main" xmlns:w14="http://schemas.microsoft.com/office/word/2010/wordml" xmlns:w15="http://schemas.microsoft.com/office/word/2012/wordml" xmlns:wpg="http://schemas.microsoft.com/office/word/2010/wordprocessingGroup" xmlns:wpi="http://schemas.microsoft.com/office/word/2010/wordprocessingInk" xmlns:wne="http://schemas.microsoft.com/office/word/2006/wordml" xmlns:wps="http://schemas.microsoft.com/office/word/2010/wordprocessingShape" mc:Ignorable="w14 w15 wp14">
+<w:endnotes xmlns:wpc="http://schemas.microsoft.com/office/word/2010/wordprocessingCanvas" xmlns:cx="http://schemas.microsoft.com/office/drawing/2014/chartex" xmlns:cx1="http://schemas.microsoft.com/office/drawing/2015/9/8/chartex" xmlns:cx2="http://schemas.microsoft.com/office/drawing/2015/10/21/chartex" xmlns:cx3="http://schemas.microsoft.com/office/drawing/2016/5/9/chartex" xmlns:cx4="http://schemas.microsoft.com/office/drawing/2016/5/10/chartex" xmlns:cx5="http://schemas.microsoft.com/office/drawing/2016/5/11/chartex" xmlns:cx6="http://schemas.microsoft.com/office/drawing/2016/5/12/chartex" xmlns:cx7="http://schemas.microsoft.com/office/drawing/2016/5/13/chartex" xmlns:cx8="http://schemas.microsoft.com/office/drawing/2016/5/14/chartex" xmlns:mc="http://schemas.openxmlformats.org/markup-compatibility/2006" xmlns:aink="http://schemas.microsoft.com/office/drawing/2016/ink" xmlns:am3d="http://schemas.microsoft.com/office/drawing/2017/model3d" xmlns:o="urn:schemas-microsoft-com:office:office" xmlns:r="http://schemas.openxmlformats.org/officeDocument/2006/relationships" xmlns:m="http://schemas.openxmlformats.org/officeDocument/2006/math" xmlns:v="urn:schemas-microsoft-com:vml" xmlns:wp14="http://schemas.microsoft.com/office/word/2010/wordprocessingDrawing" xmlns:wp="http://schemas.openxmlformats.org/drawingml/2006/wordprocessingDrawing" xmlns:w10="urn:schemas-microsoft-com:office:word" xmlns:w="http://schemas.openxmlformats.org/wordprocessingml/2006/main" xmlns:w14="http://schemas.microsoft.com/office/word/2010/wordml" xmlns:w15="http://schemas.microsoft.com/office/word/2012/wordml" xmlns:w16cid="http://schemas.microsoft.com/office/word/2016/wordml/cid" xmlns:w16se="http://schemas.microsoft.com/office/word/2015/wordml/symex" xmlns:wpg="http://schemas.microsoft.com/office/word/2010/wordprocessingGroup" xmlns:wpi="http://schemas.microsoft.com/office/word/2010/wordprocessingInk" xmlns:wne="http://schemas.microsoft.com/office/word/2006/wordml" xmlns:wps="http://schemas.microsoft.com/office/word/2010/wordprocessingShape" mc:Ignorable="w14 w15 w16se w16cid wp14">
   <w:endnote w:type="separator" w:id="-1">
     <w:p>
       <w:pPr>
@@ -227,7 +239,7 @@
 </file>
 
 <file path=word/footnotes.xml><?xml version="1.0" encoding="utf-8"?>
-<w:footnotes xmlns:wpc="http://schemas.microsoft.com/office/word/2010/wordprocessingCanvas" xmlns:mo="http://schemas.microsoft.com/office/mac/office/2008/main" xmlns:mc="http://schemas.openxmlformats.org/markup-compatibility/2006" xmlns:mv="urn:schemas-microsoft-com:mac:vml" xmlns:o="urn:schemas-microsoft-com:office:office" xmlns:r="http://schemas.openxmlformats.org/officeDocument/2006/relationships" xmlns:m="http://schemas.openxmlformats.org/officeDocument/2006/math" xmlns:v="urn:schemas-microsoft-com:vml" xmlns:wp14="http://schemas.microsoft.com/office/word/2010/wordprocessingDrawing" xmlns:wp="http://schemas.openxmlformats.org/drawingml/2006/wordprocessingDrawing" xmlns:w10="urn:schemas-microsoft-com:office:word" xmlns:w="http://schemas.openxmlformats.org/wordprocessingml/2006/main" xmlns:w14="http://schemas.microsoft.com/office/word/2010/wordml" xmlns:w15="http://schemas.microsoft.com/office/word/2012/wordml" xmlns:wpg="http://schemas.microsoft.com/office/word/2010/wordprocessingGroup" xmlns:wpi="http://schemas.microsoft.com/office/word/2010/wordprocessingInk" xmlns:wne="http://schemas.microsoft.com/office/word/2006/wordml" xmlns:wps="http://schemas.microsoft.com/office/word/2010/wordprocessingShape" mc:Ignorable="w14 w15 wp14">
+<w:footnotes xmlns:wpc="http://schemas.microsoft.com/office/word/2010/wordprocessingCanvas" xmlns:cx="http://schemas.microsoft.com/office/drawing/2014/chartex" xmlns:cx1="http://schemas.microsoft.com/office/drawing/2015/9/8/chartex" xmlns:cx2="http://schemas.microsoft.com/office/drawing/2015/10/21/chartex" xmlns:cx3="http://schemas.microsoft.com/office/drawing/2016/5/9/chartex" xmlns:cx4="http://schemas.microsoft.com/office/drawing/2016/5/10/chartex" xmlns:cx5="http://schemas.microsoft.com/office/drawing/2016/5/11/chartex" xmlns:cx6="http://schemas.microsoft.com/office/drawing/2016/5/12/chartex" xmlns:cx7="http://schemas.microsoft.com/office/drawing/2016/5/13/chartex" xmlns:cx8="http://schemas.microsoft.com/office/drawing/2016/5/14/chartex" xmlns:mc="http://schemas.openxmlformats.org/markup-compatibility/2006" xmlns:aink="http://schemas.microsoft.com/office/drawing/2016/ink" xmlns:am3d="http://schemas.microsoft.com/office/drawing/2017/model3d" xmlns:o="urn:schemas-microsoft-com:office:office" xmlns:r="http://schemas.openxmlformats.org/officeDocument/2006/relationships" xmlns:m="http://schemas.openxmlformats.org/officeDocument/2006/math" xmlns:v="urn:schemas-microsoft-com:vml" xmlns:wp14="http://schemas.microsoft.com/office/word/2010/wordprocessingDrawing" xmlns:wp="http://schemas.openxmlformats.org/drawingml/2006/wordprocessingDrawing" xmlns:w10="urn:schemas-microsoft-com:office:word" xmlns:w="http://schemas.openxmlformats.org/wordprocessingml/2006/main" xmlns:w14="http://schemas.microsoft.com/office/word/2010/wordml" xmlns:w15="http://schemas.microsoft.com/office/word/2012/wordml" xmlns:w16cid="http://schemas.microsoft.com/office/word/2016/wordml/cid" xmlns:w16se="http://schemas.microsoft.com/office/word/2015/wordml/symex" xmlns:wpg="http://schemas.microsoft.com/office/word/2010/wordprocessingGroup" xmlns:wpi="http://schemas.microsoft.com/office/word/2010/wordprocessingInk" xmlns:wne="http://schemas.microsoft.com/office/word/2006/wordml" xmlns:wps="http://schemas.microsoft.com/office/word/2010/wordprocessingShape" mc:Ignorable="w14 w15 w16se w16cid wp14">
   <w:footnote w:type="separator" w:id="-1">
     <w:p>
       <w:r>
@@ -246,8 +258,8 @@
 </file>
 
 <file path=word/numbering.xml><?xml version="1.0" encoding="utf-8"?>
-<w:numbering xmlns:wpc="http://schemas.microsoft.com/office/word/2010/wordprocessingCanvas" xmlns:mo="http://schemas.microsoft.com/office/mac/office/2008/main" xmlns:mc="http://schemas.openxmlformats.org/markup-compatibility/2006" xmlns:mv="urn:schemas-microsoft-com:mac:vml" xmlns:o="urn:schemas-microsoft-com:office:office" xmlns:r="http://schemas.openxmlformats.org/officeDocument/2006/relationships" xmlns:m="http://schemas.openxmlformats.org/officeDocument/2006/math" xmlns:v="urn:schemas-microsoft-com:vml" xmlns:wp14="http://schemas.microsoft.com/office/word/2010/wordprocessingDrawing" xmlns:wp="http://schemas.openxmlformats.org/drawingml/2006/wordprocessingDrawing" xmlns:w10="urn:schemas-microsoft-com:office:word" xmlns:w="http://schemas.openxmlformats.org/wordprocessingml/2006/main" xmlns:w14="http://schemas.microsoft.com/office/word/2010/wordml" xmlns:w15="http://schemas.microsoft.com/office/word/2012/wordml" xmlns:wpg="http://schemas.microsoft.com/office/word/2010/wordprocessingGroup" xmlns:wpi="http://schemas.microsoft.com/office/word/2010/wordprocessingInk" xmlns:wne="http://schemas.microsoft.com/office/word/2006/wordml" xmlns:wps="http://schemas.microsoft.com/office/word/2010/wordprocessingShape" mc:Ignorable="w14 w15 wp14">
-  <w:abstractNum w:abstractNumId="0">
+<w:numbering xmlns:wpc="http://schemas.microsoft.com/office/word/2010/wordprocessingCanvas" xmlns:cx="http://schemas.microsoft.com/office/drawing/2014/chartex" xmlns:cx1="http://schemas.microsoft.com/office/drawing/2015/9/8/chartex" xmlns:cx2="http://schemas.microsoft.com/office/drawing/2015/10/21/chartex" xmlns:cx3="http://schemas.microsoft.com/office/drawing/2016/5/9/chartex" xmlns:cx4="http://schemas.microsoft.com/office/drawing/2016/5/10/chartex" xmlns:cx5="http://schemas.microsoft.com/office/drawing/2016/5/11/chartex" xmlns:cx6="http://schemas.microsoft.com/office/drawing/2016/5/12/chartex" xmlns:cx7="http://schemas.microsoft.com/office/drawing/2016/5/13/chartex" xmlns:cx8="http://schemas.microsoft.com/office/drawing/2016/5/14/chartex" xmlns:mc="http://schemas.openxmlformats.org/markup-compatibility/2006" xmlns:aink="http://schemas.microsoft.com/office/drawing/2016/ink" xmlns:am3d="http://schemas.microsoft.com/office/drawing/2017/model3d" xmlns:o="urn:schemas-microsoft-com:office:office" xmlns:r="http://schemas.openxmlformats.org/officeDocument/2006/relationships" xmlns:m="http://schemas.openxmlformats.org/officeDocument/2006/math" xmlns:v="urn:schemas-microsoft-com:vml" xmlns:wp14="http://schemas.microsoft.com/office/word/2010/wordprocessingDrawing" xmlns:wp="http://schemas.openxmlformats.org/drawingml/2006/wordprocessingDrawing" xmlns:w10="urn:schemas-microsoft-com:office:word" xmlns:w="http://schemas.openxmlformats.org/wordprocessingml/2006/main" xmlns:w14="http://schemas.microsoft.com/office/word/2010/wordml" xmlns:w15="http://schemas.microsoft.com/office/word/2012/wordml" xmlns:w16cid="http://schemas.microsoft.com/office/word/2016/wordml/cid" xmlns:w16se="http://schemas.microsoft.com/office/word/2015/wordml/symex" xmlns:wpg="http://schemas.microsoft.com/office/word/2010/wordprocessingGroup" xmlns:wpi="http://schemas.microsoft.com/office/word/2010/wordprocessingInk" xmlns:wne="http://schemas.microsoft.com/office/word/2006/wordml" xmlns:wps="http://schemas.microsoft.com/office/word/2010/wordprocessingShape" mc:Ignorable="w14 w15 w16se w16cid wp14">
+  <w:abstractNum w:abstractNumId="0" w15:restartNumberingAfterBreak="0">
     <w:nsid w:val="AD345BE9"/>
     <w:multiLevelType w:val="multilevel"/>
     <w:tmpl w:val="A8F68D98"/>
@@ -351,7 +363,7 @@
       </w:pPr>
     </w:lvl>
   </w:abstractNum>
-  <w:abstractNum w:abstractNumId="1">
+  <w:abstractNum w:abstractNumId="1" w15:restartNumberingAfterBreak="0">
     <w:nsid w:val="FFFFFF1D"/>
     <w:multiLevelType w:val="multilevel"/>
     <w:tmpl w:val="A112BB62"/>
@@ -491,7 +503,7 @@
       </w:rPr>
     </w:lvl>
   </w:abstractNum>
-  <w:abstractNum w:abstractNumId="2">
+  <w:abstractNum w:abstractNumId="2" w15:restartNumberingAfterBreak="0">
     <w:nsid w:val="FFFFFF7C"/>
     <w:multiLevelType w:val="singleLevel"/>
     <w:tmpl w:val="4836BFCE"/>
@@ -508,7 +520,7 @@
       </w:pPr>
     </w:lvl>
   </w:abstractNum>
-  <w:abstractNum w:abstractNumId="3">
+  <w:abstractNum w:abstractNumId="3" w15:restartNumberingAfterBreak="0">
     <w:nsid w:val="FFFFFF7D"/>
     <w:multiLevelType w:val="singleLevel"/>
     <w:tmpl w:val="E9829EC6"/>
@@ -525,7 +537,7 @@
       </w:pPr>
     </w:lvl>
   </w:abstractNum>
-  <w:abstractNum w:abstractNumId="4">
+  <w:abstractNum w:abstractNumId="4" w15:restartNumberingAfterBreak="0">
     <w:nsid w:val="FFFFFF7E"/>
     <w:multiLevelType w:val="singleLevel"/>
     <w:tmpl w:val="ACD87F18"/>
@@ -542,7 +554,7 @@
       </w:pPr>
     </w:lvl>
   </w:abstractNum>
-  <w:abstractNum w:abstractNumId="5">
+  <w:abstractNum w:abstractNumId="5" w15:restartNumberingAfterBreak="0">
     <w:nsid w:val="FFFFFF7F"/>
     <w:multiLevelType w:val="singleLevel"/>
     <w:tmpl w:val="22625216"/>
@@ -559,7 +571,7 @@
       </w:pPr>
     </w:lvl>
   </w:abstractNum>
-  <w:abstractNum w:abstractNumId="6">
+  <w:abstractNum w:abstractNumId="6" w15:restartNumberingAfterBreak="0">
     <w:nsid w:val="FFFFFF80"/>
     <w:multiLevelType w:val="singleLevel"/>
     <w:tmpl w:val="C786E75A"/>
@@ -579,7 +591,7 @@
       </w:rPr>
     </w:lvl>
   </w:abstractNum>
-  <w:abstractNum w:abstractNumId="7">
+  <w:abstractNum w:abstractNumId="7" w15:restartNumberingAfterBreak="0">
     <w:nsid w:val="FFFFFF81"/>
     <w:multiLevelType w:val="singleLevel"/>
     <w:tmpl w:val="E80486E0"/>
@@ -599,7 +611,7 @@
       </w:rPr>
     </w:lvl>
   </w:abstractNum>
-  <w:abstractNum w:abstractNumId="8">
+  <w:abstractNum w:abstractNumId="8" w15:restartNumberingAfterBreak="0">
     <w:nsid w:val="FFFFFF82"/>
     <w:multiLevelType w:val="singleLevel"/>
     <w:tmpl w:val="BAC6EE8A"/>
@@ -619,7 +631,7 @@
       </w:rPr>
     </w:lvl>
   </w:abstractNum>
-  <w:abstractNum w:abstractNumId="9">
+  <w:abstractNum w:abstractNumId="9" w15:restartNumberingAfterBreak="0">
     <w:nsid w:val="FFFFFF83"/>
     <w:multiLevelType w:val="singleLevel"/>
     <w:tmpl w:val="A922F6FC"/>
@@ -639,7 +651,7 @@
       </w:rPr>
     </w:lvl>
   </w:abstractNum>
-  <w:abstractNum w:abstractNumId="10">
+  <w:abstractNum w:abstractNumId="10" w15:restartNumberingAfterBreak="0">
     <w:nsid w:val="FFFFFF88"/>
     <w:multiLevelType w:val="singleLevel"/>
     <w:tmpl w:val="9216D0DA"/>
@@ -656,7 +668,7 @@
       </w:pPr>
     </w:lvl>
   </w:abstractNum>
-  <w:abstractNum w:abstractNumId="11">
+  <w:abstractNum w:abstractNumId="11" w15:restartNumberingAfterBreak="0">
     <w:nsid w:val="FFFFFF89"/>
     <w:multiLevelType w:val="singleLevel"/>
     <w:tmpl w:val="DF38EEBA"/>
@@ -676,7 +688,7 @@
       </w:rPr>
     </w:lvl>
   </w:abstractNum>
-  <w:abstractNum w:abstractNumId="12">
+  <w:abstractNum w:abstractNumId="12" w15:restartNumberingAfterBreak="0">
     <w:nsid w:val="10960665"/>
     <w:multiLevelType w:val="multilevel"/>
     <w:tmpl w:val="0409001D"/>
@@ -762,7 +774,7 @@
       </w:pPr>
     </w:lvl>
   </w:abstractNum>
-  <w:abstractNum w:abstractNumId="13">
+  <w:abstractNum w:abstractNumId="13" w15:restartNumberingAfterBreak="0">
     <w:nsid w:val="170CD2DE"/>
     <w:multiLevelType w:val="multilevel"/>
     <w:tmpl w:val="8FFE71BC"/>
@@ -866,7 +878,7 @@
       </w:pPr>
     </w:lvl>
   </w:abstractNum>
-  <w:abstractNum w:abstractNumId="14">
+  <w:abstractNum w:abstractNumId="14" w15:restartNumberingAfterBreak="0">
     <w:nsid w:val="1E746D6D"/>
     <w:multiLevelType w:val="multilevel"/>
     <w:tmpl w:val="0409001D"/>
@@ -952,14 +964,14 @@
       </w:pPr>
     </w:lvl>
   </w:abstractNum>
-  <w:abstractNum w:abstractNumId="15">
+  <w:abstractNum w:abstractNumId="15" w15:restartNumberingAfterBreak="0">
     <w:nsid w:val="28FF6F05"/>
     <w:multiLevelType w:val="multilevel"/>
     <w:tmpl w:val="CECE59E8"/>
     <w:lvl w:ilvl="0">
       <w:start w:val="1"/>
       <w:numFmt w:val="decimal"/>
-      <w:pStyle w:val="Heading1"/>
+      <w:pStyle w:val="Ttulo1"/>
       <w:suff w:val="space"/>
       <w:lvlText w:val="%1."/>
       <w:lvlJc w:val="left"/>
@@ -973,7 +985,7 @@
     <w:lvl w:ilvl="1">
       <w:start w:val="1"/>
       <w:numFmt w:val="decimal"/>
-      <w:pStyle w:val="Heading2"/>
+      <w:pStyle w:val="Ttulo2"/>
       <w:suff w:val="space"/>
       <w:lvlText w:val="%1.%2."/>
       <w:lvlJc w:val="left"/>
@@ -987,7 +999,7 @@
     <w:lvl w:ilvl="2">
       <w:start w:val="1"/>
       <w:numFmt w:val="decimal"/>
-      <w:pStyle w:val="Heading3"/>
+      <w:pStyle w:val="Ttulo3"/>
       <w:suff w:val="space"/>
       <w:lvlText w:val="%1.%2.%3."/>
       <w:lvlJc w:val="left"/>
@@ -1071,7 +1083,7 @@
       </w:rPr>
     </w:lvl>
   </w:abstractNum>
-  <w:abstractNum w:abstractNumId="16">
+  <w:abstractNum w:abstractNumId="16" w15:restartNumberingAfterBreak="0">
     <w:nsid w:val="2FEE792D"/>
     <w:multiLevelType w:val="multilevel"/>
     <w:tmpl w:val="0409001D"/>
@@ -1157,7 +1169,7 @@
       </w:pPr>
     </w:lvl>
   </w:abstractNum>
-  <w:abstractNum w:abstractNumId="17">
+  <w:abstractNum w:abstractNumId="17" w15:restartNumberingAfterBreak="0">
     <w:nsid w:val="41E07B65"/>
     <w:multiLevelType w:val="multilevel"/>
     <w:tmpl w:val="0E74EF44"/>
@@ -1270,7 +1282,7 @@
       </w:rPr>
     </w:lvl>
   </w:abstractNum>
-  <w:abstractNum w:abstractNumId="18">
+  <w:abstractNum w:abstractNumId="18" w15:restartNumberingAfterBreak="0">
     <w:nsid w:val="57645847"/>
     <w:multiLevelType w:val="multilevel"/>
     <w:tmpl w:val="0409001D"/>
@@ -1356,7 +1368,7 @@
       </w:pPr>
     </w:lvl>
   </w:abstractNum>
-  <w:abstractNum w:abstractNumId="19">
+  <w:abstractNum w:abstractNumId="19" w15:restartNumberingAfterBreak="0">
     <w:nsid w:val="61722301"/>
     <w:multiLevelType w:val="multilevel"/>
     <w:tmpl w:val="4DE0EB9E"/>
@@ -1469,7 +1481,7 @@
       </w:rPr>
     </w:lvl>
   </w:abstractNum>
-  <w:abstractNum w:abstractNumId="20">
+  <w:abstractNum w:abstractNumId="20" w15:restartNumberingAfterBreak="0">
     <w:nsid w:val="779E28A5"/>
     <w:multiLevelType w:val="multilevel"/>
     <w:tmpl w:val="0409001D"/>
@@ -1622,7 +1634,7 @@
 </file>
 
 <file path=word/styles.xml><?xml version="1.0" encoding="utf-8"?>
-<w:styles xmlns:mc="http://schemas.openxmlformats.org/markup-compatibility/2006" xmlns:r="http://schemas.openxmlformats.org/officeDocument/2006/relationships" xmlns:w="http://schemas.openxmlformats.org/wordprocessingml/2006/main" xmlns:w14="http://schemas.microsoft.com/office/word/2010/wordml" xmlns:w15="http://schemas.microsoft.com/office/word/2012/wordml" mc:Ignorable="w14 w15">
+<w:styles xmlns:mc="http://schemas.openxmlformats.org/markup-compatibility/2006" xmlns:r="http://schemas.openxmlformats.org/officeDocument/2006/relationships" xmlns:w="http://schemas.openxmlformats.org/wordprocessingml/2006/main" xmlns:w14="http://schemas.microsoft.com/office/word/2010/wordml" xmlns:w15="http://schemas.microsoft.com/office/word/2012/wordml" xmlns:w16cid="http://schemas.microsoft.com/office/word/2016/wordml/cid" xmlns:w16se="http://schemas.microsoft.com/office/word/2015/wordml/symex" mc:Ignorable="w14 w15 w16se w16cid">
   <w:docDefaults>
     <w:rPrDefault>
       <w:rPr>
@@ -1638,7 +1650,7 @@
       </w:pPr>
     </w:pPrDefault>
   </w:docDefaults>
-  <w:latentStyles w:defLockedState="0" w:defUIPriority="0" w:defSemiHidden="0" w:defUnhideWhenUsed="0" w:defQFormat="0" w:count="380">
+  <w:latentStyles w:defLockedState="0" w:defUIPriority="0" w:defSemiHidden="0" w:defUnhideWhenUsed="0" w:defQFormat="0" w:count="375">
     <w:lsdException w:name="index 1" w:semiHidden="1" w:unhideWhenUsed="1"/>
     <w:lsdException w:name="index 7" w:semiHidden="1" w:unhideWhenUsed="1"/>
     <w:lsdException w:name="index 8" w:semiHidden="1" w:unhideWhenUsed="1"/>
@@ -1760,15 +1772,6 @@
     <w:lsdException w:name="Table Web 3" w:semiHidden="1" w:unhideWhenUsed="1"/>
     <w:lsdException w:name="Balloon Text" w:semiHidden="1" w:unhideWhenUsed="1"/>
     <w:lsdException w:name="Table Theme" w:semiHidden="1" w:unhideWhenUsed="1"/>
-    <w:lsdException w:name="Note Level 1" w:semiHidden="1" w:unhideWhenUsed="1"/>
-    <w:lsdException w:name="Note Level 2" w:semiHidden="1" w:unhideWhenUsed="1"/>
-    <w:lsdException w:name="Note Level 3" w:semiHidden="1" w:unhideWhenUsed="1"/>
-    <w:lsdException w:name="Note Level 4" w:semiHidden="1" w:unhideWhenUsed="1"/>
-    <w:lsdException w:name="Note Level 5" w:semiHidden="1" w:unhideWhenUsed="1"/>
-    <w:lsdException w:name="Note Level 6" w:semiHidden="1" w:unhideWhenUsed="1"/>
-    <w:lsdException w:name="Note Level 7" w:semiHidden="1" w:unhideWhenUsed="1"/>
-    <w:lsdException w:name="Note Level 8" w:semiHidden="1" w:unhideWhenUsed="1"/>
-    <w:lsdException w:name="Note Level 9" w:semiHidden="1" w:unhideWhenUsed="1"/>
     <w:lsdException w:name="Placeholder Text" w:semiHidden="1"/>
     <w:lsdException w:name="Light Shading"/>
     <w:lsdException w:name="Light List"/>
@@ -1975,10 +1978,10 @@
       <w:rFonts w:ascii="Arial" w:hAnsi="Arial"/>
     </w:rPr>
   </w:style>
-  <w:style w:type="paragraph" w:styleId="Heading1">
+  <w:style w:type="paragraph" w:styleId="Ttulo1">
     <w:name w:val="heading 1"/>
     <w:basedOn w:val="Normal"/>
-    <w:next w:val="BodyText"/>
+    <w:next w:val="Corpodetexto"/>
     <w:uiPriority w:val="9"/>
     <w:qFormat/>
     <w:rsid w:val="00976F32"/>
@@ -2000,10 +2003,10 @@
       <w:szCs w:val="32"/>
     </w:rPr>
   </w:style>
-  <w:style w:type="paragraph" w:styleId="Heading2">
+  <w:style w:type="paragraph" w:styleId="Ttulo2">
     <w:name w:val="heading 2"/>
     <w:basedOn w:val="Normal"/>
-    <w:next w:val="BodyText"/>
+    <w:next w:val="Corpodetexto"/>
     <w:uiPriority w:val="9"/>
     <w:unhideWhenUsed/>
     <w:qFormat/>
@@ -2027,10 +2030,10 @@
       <w:szCs w:val="32"/>
     </w:rPr>
   </w:style>
-  <w:style w:type="paragraph" w:styleId="Heading3">
+  <w:style w:type="paragraph" w:styleId="Ttulo3">
     <w:name w:val="heading 3"/>
     <w:basedOn w:val="Normal"/>
-    <w:next w:val="BodyText"/>
+    <w:next w:val="Corpodetexto"/>
     <w:uiPriority w:val="9"/>
     <w:unhideWhenUsed/>
     <w:qFormat/>
@@ -2054,10 +2057,10 @@
       <w:szCs w:val="28"/>
     </w:rPr>
   </w:style>
-  <w:style w:type="paragraph" w:styleId="Heading4">
+  <w:style w:type="paragraph" w:styleId="Ttulo4">
     <w:name w:val="heading 4"/>
     <w:basedOn w:val="Normal"/>
-    <w:next w:val="BodyText"/>
+    <w:next w:val="Corpodetexto"/>
     <w:uiPriority w:val="9"/>
     <w:unhideWhenUsed/>
     <w:qFormat/>
@@ -2076,10 +2079,10 @@
       <w:color w:val="000000" w:themeColor="text1"/>
     </w:rPr>
   </w:style>
-  <w:style w:type="paragraph" w:styleId="Heading5">
+  <w:style w:type="paragraph" w:styleId="Ttulo5">
     <w:name w:val="heading 5"/>
     <w:basedOn w:val="Normal"/>
-    <w:next w:val="BodyText"/>
+    <w:next w:val="Corpodetexto"/>
     <w:uiPriority w:val="9"/>
     <w:unhideWhenUsed/>
     <w:qFormat/>
@@ -2097,10 +2100,10 @@
       <w:sz w:val="10"/>
     </w:rPr>
   </w:style>
-  <w:style w:type="paragraph" w:styleId="Heading6">
+  <w:style w:type="paragraph" w:styleId="Ttulo6">
     <w:name w:val="heading 6"/>
     <w:basedOn w:val="Normal"/>
-    <w:next w:val="BodyText"/>
+    <w:next w:val="Corpodetexto"/>
     <w:uiPriority w:val="9"/>
     <w:unhideWhenUsed/>
     <w:qFormat/>
@@ -2118,10 +2121,10 @@
       <w:sz w:val="10"/>
     </w:rPr>
   </w:style>
-  <w:style w:type="paragraph" w:styleId="Heading7">
+  <w:style w:type="paragraph" w:styleId="Ttulo7">
     <w:name w:val="heading 7"/>
     <w:basedOn w:val="Normal"/>
-    <w:next w:val="BodyText"/>
+    <w:next w:val="Corpodetexto"/>
     <w:uiPriority w:val="9"/>
     <w:unhideWhenUsed/>
     <w:qFormat/>
@@ -2138,10 +2141,10 @@
       <w:color w:val="000000" w:themeColor="text1"/>
     </w:rPr>
   </w:style>
-  <w:style w:type="paragraph" w:styleId="Heading8">
+  <w:style w:type="paragraph" w:styleId="Ttulo8">
     <w:name w:val="heading 8"/>
     <w:basedOn w:val="Normal"/>
-    <w:next w:val="BodyText"/>
+    <w:next w:val="Corpodetexto"/>
     <w:uiPriority w:val="9"/>
     <w:unhideWhenUsed/>
     <w:qFormat/>
@@ -2160,10 +2163,10 @@
       <w:sz w:val="32"/>
     </w:rPr>
   </w:style>
-  <w:style w:type="paragraph" w:styleId="Heading9">
+  <w:style w:type="paragraph" w:styleId="Ttulo9">
     <w:name w:val="heading 9"/>
     <w:basedOn w:val="Normal"/>
-    <w:next w:val="BodyText"/>
+    <w:next w:val="Corpodetexto"/>
     <w:uiPriority w:val="9"/>
     <w:unhideWhenUsed/>
     <w:qFormat/>
@@ -2182,13 +2185,13 @@
       <w:sz w:val="32"/>
     </w:rPr>
   </w:style>
-  <w:style w:type="character" w:default="1" w:styleId="DefaultParagraphFont">
+  <w:style w:type="character" w:default="1" w:styleId="Fontepargpadro">
     <w:name w:val="Default Paragraph Font"/>
     <w:uiPriority w:val="1"/>
     <w:semiHidden/>
     <w:unhideWhenUsed/>
   </w:style>
-  <w:style w:type="table" w:default="1" w:styleId="TableNormal">
+  <w:style w:type="table" w:default="1" w:styleId="Tabelanormal">
     <w:name w:val="Normal Table"/>
     <w:uiPriority w:val="99"/>
     <w:semiHidden/>
@@ -2203,16 +2206,16 @@
       </w:tblCellMar>
     </w:tblPr>
   </w:style>
-  <w:style w:type="numbering" w:default="1" w:styleId="NoList">
+  <w:style w:type="numbering" w:default="1" w:styleId="Semlista">
     <w:name w:val="No List"/>
     <w:uiPriority w:val="99"/>
     <w:semiHidden/>
     <w:unhideWhenUsed/>
   </w:style>
-  <w:style w:type="paragraph" w:styleId="BodyText">
+  <w:style w:type="paragraph" w:styleId="Corpodetexto">
     <w:name w:val="Body Text"/>
     <w:basedOn w:val="Normal"/>
-    <w:link w:val="BodyTextChar"/>
+    <w:link w:val="CorpodetextoChar"/>
     <w:qFormat/>
     <w:rsid w:val="001C5A9E"/>
     <w:pPr>
@@ -2221,22 +2224,22 @@
   </w:style>
   <w:style w:type="paragraph" w:customStyle="1" w:styleId="FirstParagraph">
     <w:name w:val="First Paragraph"/>
-    <w:basedOn w:val="BodyText"/>
-    <w:next w:val="BodyText"/>
+    <w:basedOn w:val="Corpodetexto"/>
+    <w:next w:val="Corpodetexto"/>
     <w:qFormat/>
   </w:style>
   <w:style w:type="paragraph" w:customStyle="1" w:styleId="Compact">
     <w:name w:val="Compact"/>
-    <w:basedOn w:val="BodyText"/>
+    <w:basedOn w:val="Corpodetexto"/>
     <w:qFormat/>
     <w:pPr>
       <w:spacing w:before="36" w:after="36"/>
     </w:pPr>
   </w:style>
-  <w:style w:type="paragraph" w:styleId="Title">
+  <w:style w:type="paragraph" w:styleId="Ttulo">
     <w:name w:val="Title"/>
     <w:basedOn w:val="Normal"/>
-    <w:next w:val="BodyText"/>
+    <w:next w:val="Corpodetexto"/>
     <w:qFormat/>
     <w:rsid w:val="009F1E31"/>
     <w:pPr>
@@ -2253,10 +2256,10 @@
       <w:szCs w:val="36"/>
     </w:rPr>
   </w:style>
-  <w:style w:type="paragraph" w:styleId="Subtitle">
+  <w:style w:type="paragraph" w:styleId="Subttulo">
     <w:name w:val="Subtitle"/>
-    <w:basedOn w:val="Title"/>
-    <w:next w:val="BodyText"/>
+    <w:basedOn w:val="Ttulo"/>
+    <w:next w:val="Corpodetexto"/>
     <w:qFormat/>
     <w:rsid w:val="008C78E2"/>
     <w:pPr>
@@ -2268,7 +2271,7 @@
   </w:style>
   <w:style w:type="paragraph" w:customStyle="1" w:styleId="Author">
     <w:name w:val="Author"/>
-    <w:next w:val="BodyText"/>
+    <w:next w:val="Corpodetexto"/>
     <w:qFormat/>
     <w:rsid w:val="001C5A9E"/>
     <w:pPr>
@@ -2280,9 +2283,9 @@
       <w:rFonts w:ascii="Arial" w:hAnsi="Arial"/>
     </w:rPr>
   </w:style>
-  <w:style w:type="paragraph" w:styleId="Date">
+  <w:style w:type="paragraph" w:styleId="Data">
     <w:name w:val="Date"/>
-    <w:next w:val="BodyText"/>
+    <w:next w:val="Corpodetexto"/>
     <w:qFormat/>
     <w:rsid w:val="001C5A9E"/>
     <w:pPr>
@@ -2297,7 +2300,7 @@
   <w:style w:type="paragraph" w:customStyle="1" w:styleId="Abstract">
     <w:name w:val="Abstract"/>
     <w:basedOn w:val="Normal"/>
-    <w:next w:val="BodyText"/>
+    <w:next w:val="Corpodetexto"/>
     <w:qFormat/>
     <w:pPr>
       <w:keepNext/>
@@ -2309,15 +2312,15 @@
       <w:szCs w:val="20"/>
     </w:rPr>
   </w:style>
-  <w:style w:type="paragraph" w:styleId="Bibliography">
+  <w:style w:type="paragraph" w:styleId="Bibliografia">
     <w:name w:val="Bibliography"/>
     <w:basedOn w:val="Normal"/>
     <w:qFormat/>
   </w:style>
-  <w:style w:type="paragraph" w:styleId="BlockText">
+  <w:style w:type="paragraph" w:styleId="Textoembloco">
     <w:name w:val="Block Text"/>
-    <w:basedOn w:val="BodyText"/>
-    <w:next w:val="BodyText"/>
+    <w:basedOn w:val="Corpodetexto"/>
+    <w:next w:val="Corpodetexto"/>
     <w:uiPriority w:val="9"/>
     <w:unhideWhenUsed/>
     <w:qFormat/>
@@ -2332,7 +2335,7 @@
       <w:szCs w:val="20"/>
     </w:rPr>
   </w:style>
-  <w:style w:type="paragraph" w:styleId="FootnoteText">
+  <w:style w:type="paragraph" w:styleId="Textodenotaderodap">
     <w:name w:val="footnote text"/>
     <w:basedOn w:val="Normal"/>
     <w:uiPriority w:val="9"/>
@@ -2371,10 +2374,10 @@
     <w:name w:val="Definition"/>
     <w:basedOn w:val="Normal"/>
   </w:style>
-  <w:style w:type="paragraph" w:styleId="Caption">
+  <w:style w:type="paragraph" w:styleId="Legenda">
     <w:name w:val="caption"/>
     <w:basedOn w:val="Normal"/>
-    <w:link w:val="CaptionChar"/>
+    <w:link w:val="LegendaChar"/>
     <w:pPr>
       <w:spacing w:after="120"/>
     </w:pPr>
@@ -2384,14 +2387,14 @@
   </w:style>
   <w:style w:type="paragraph" w:customStyle="1" w:styleId="TableCaption">
     <w:name w:val="Table Caption"/>
-    <w:basedOn w:val="Caption"/>
+    <w:basedOn w:val="Legenda"/>
     <w:pPr>
       <w:keepNext/>
     </w:pPr>
   </w:style>
   <w:style w:type="paragraph" w:customStyle="1" w:styleId="ImageCaption">
     <w:name w:val="Image Caption"/>
-    <w:basedOn w:val="Caption"/>
+    <w:basedOn w:val="Legenda"/>
   </w:style>
   <w:style w:type="paragraph" w:customStyle="1" w:styleId="Figure">
     <w:name w:val="Figure"/>
@@ -2404,40 +2407,40 @@
       <w:keepNext/>
     </w:pPr>
   </w:style>
-  <w:style w:type="character" w:customStyle="1" w:styleId="CaptionChar">
-    <w:name w:val="Caption Char"/>
-    <w:basedOn w:val="DefaultParagraphFont"/>
-    <w:link w:val="Caption"/>
+  <w:style w:type="character" w:customStyle="1" w:styleId="LegendaChar">
+    <w:name w:val="Legenda Char"/>
+    <w:basedOn w:val="Fontepargpadro"/>
+    <w:link w:val="Legenda"/>
   </w:style>
   <w:style w:type="character" w:customStyle="1" w:styleId="VerbatimChar">
     <w:name w:val="Verbatim Char"/>
-    <w:basedOn w:val="CaptionChar"/>
+    <w:basedOn w:val="LegendaChar"/>
     <w:link w:val="SourceCode"/>
     <w:rPr>
       <w:rFonts w:ascii="Consolas" w:hAnsi="Consolas"/>
       <w:sz w:val="22"/>
     </w:rPr>
   </w:style>
-  <w:style w:type="character" w:styleId="FootnoteReference">
+  <w:style w:type="character" w:styleId="Refdenotaderodap">
     <w:name w:val="footnote reference"/>
-    <w:basedOn w:val="CaptionChar"/>
+    <w:basedOn w:val="LegendaChar"/>
     <w:rPr>
       <w:vertAlign w:val="superscript"/>
     </w:rPr>
   </w:style>
   <w:style w:type="character" w:styleId="Hyperlink">
     <w:name w:val="Hyperlink"/>
-    <w:basedOn w:val="CaptionChar"/>
+    <w:basedOn w:val="LegendaChar"/>
     <w:rsid w:val="00CC6C1E"/>
     <w:rPr>
       <w:rFonts w:ascii="Arial" w:hAnsi="Arial"/>
       <w:color w:val="000000" w:themeColor="text1"/>
     </w:rPr>
   </w:style>
-  <w:style w:type="paragraph" w:styleId="TOCHeading">
+  <w:style w:type="paragraph" w:styleId="CabealhodoSumrio">
     <w:name w:val="TOC Heading"/>
-    <w:basedOn w:val="Heading1"/>
-    <w:next w:val="BodyText"/>
+    <w:basedOn w:val="Ttulo1"/>
+    <w:next w:val="Corpodetexto"/>
     <w:uiPriority w:val="39"/>
     <w:unhideWhenUsed/>
     <w:qFormat/>
@@ -2784,10 +2787,10 @@
       <w:shd w:val="clear" w:color="auto" w:fill="F8F8F8"/>
     </w:rPr>
   </w:style>
-  <w:style w:type="character" w:customStyle="1" w:styleId="BodyTextChar">
-    <w:name w:val="Body Text Char"/>
-    <w:basedOn w:val="DefaultParagraphFont"/>
-    <w:link w:val="BodyText"/>
+  <w:style w:type="character" w:customStyle="1" w:styleId="CorpodetextoChar">
+    <w:name w:val="Corpo de texto Char"/>
+    <w:basedOn w:val="Fontepargpadro"/>
+    <w:link w:val="Corpodetexto"/>
     <w:rsid w:val="001C5A9E"/>
     <w:rPr>
       <w:rFonts w:ascii="Arial" w:hAnsi="Arial"/>
@@ -3119,7 +3122,7 @@
 </file>
 
 <file path=customXml/itemProps1.xml><?xml version="1.0" encoding="utf-8"?>
-<ds:datastoreItem xmlns:ds="http://schemas.openxmlformats.org/officeDocument/2006/customXml" ds:itemID="{E9762E0F-105F-5C4B-9A7A-9001D00EE024}">
+<ds:datastoreItem xmlns:ds="http://schemas.openxmlformats.org/officeDocument/2006/customXml" ds:itemID="{91B2FA17-7FE7-4C5D-9E96-D7815CF557CD}">
   <ds:schemaRefs>
     <ds:schemaRef ds:uri="http://schemas.openxmlformats.org/officeDocument/2006/bibliography"/>
   </ds:schemaRefs>

</xml_diff>